<commit_message>
completed week 4 and started week 5
</commit_message>
<xml_diff>
--- a/WEEK3/3.1PP Code Tracing Answer Sheet Sachin Kharel.docx
+++ b/WEEK3/3.1PP Code Tracing Answer Sheet Sachin Kharel.docx
@@ -98,7 +98,19 @@
         <w:pStyle w:val="ListParagraph"/>
       </w:pPr>
       <w:r>
-        <w:t>It illustrates by showing how the total cost value can change even though the total cost was 0 in line 5 which later changed to 66.5 as the value of items changed to 19 in line 6.</w:t>
+        <w:t xml:space="preserve">It illustrates by showing how the total cost value </w:t>
+      </w:r>
+      <w:r>
+        <w:t>did not</w:t>
+      </w:r>
+      <w:r>
+        <w:t xml:space="preserve"> change even though the value of items changed to 19 in line </w:t>
+      </w:r>
+      <w:r>
+        <w:t xml:space="preserve">6, if the total value was calculated </w:t>
+      </w:r>
+      <w:r>
+        <w:t>after the change of value in items, the value of cost would be different.</w:t>
       </w:r>
     </w:p>
     <w:p/>
@@ -1629,6 +1641,7 @@
           </w:tcPr>
           <w:p>
             <w:r>
+              <w:lastRenderedPageBreak/>
               <w:t xml:space="preserve">The name of a </w:t>
             </w:r>
             <w:r>
@@ -1654,7 +1667,6 @@
           </w:tcPr>
           <w:p>
             <w:r>
-              <w:lastRenderedPageBreak/>
               <w:t xml:space="preserve">A person's </w:t>
             </w:r>
             <w:r>

</xml_diff>